<commit_message>
Upload the correct version.
</commit_message>
<xml_diff>
--- a/Lab10/Lab10 report.docx
+++ b/Lab10/Lab10 report.docx
@@ -209,7 +209,6 @@
     <w:p>
       <w:pPr>
         <w:rPr>
-          <w:rFonts w:hint="eastAsia"/>
           <w:szCs w:val="24"/>
         </w:rPr>
       </w:pPr>
@@ -375,29 +374,16 @@
     <w:p>
       <w:pPr>
         <w:rPr>
-          <w:szCs w:val="24"/>
-        </w:rPr>
-      </w:pPr>
-      <w:r>
-        <w:rPr>
-          <w:rFonts w:hint="eastAsia"/>
-          <w:szCs w:val="24"/>
-        </w:rPr>
-        <w:t>再套用</w:t>
-      </w:r>
-      <w:r>
-        <w:rPr>
-          <w:rFonts w:hint="eastAsia"/>
-          <w:szCs w:val="24"/>
-        </w:rPr>
-        <w:t>Lab6</w:t>
-      </w:r>
-      <w:r>
-        <w:rPr>
-          <w:rFonts w:hint="eastAsia"/>
-          <w:szCs w:val="24"/>
-        </w:rPr>
-        <w:t>的</w:t>
+          <w:rFonts w:hint="eastAsia"/>
+          <w:szCs w:val="24"/>
+        </w:rPr>
+      </w:pPr>
+      <w:r>
+        <w:rPr>
+          <w:rFonts w:hint="eastAsia"/>
+          <w:szCs w:val="24"/>
+        </w:rPr>
+        <w:t>利用</w:t>
       </w:r>
       <w:proofErr w:type="spellStart"/>
       <w:r>
@@ -405,13 +391,7 @@
           <w:rFonts w:hint="eastAsia"/>
           <w:szCs w:val="24"/>
         </w:rPr>
-        <w:t>ADSR</w:t>
-      </w:r>
-      <w:r>
-        <w:rPr>
-          <w:szCs w:val="24"/>
-        </w:rPr>
-        <w:t>_generator.m</w:t>
+        <w:t>hilbert</w:t>
       </w:r>
       <w:proofErr w:type="spellEnd"/>
       <w:r>
@@ -419,40 +399,91 @@
           <w:rFonts w:hint="eastAsia"/>
           <w:szCs w:val="24"/>
         </w:rPr>
-        <w:t>來產生</w:t>
-      </w:r>
-      <w:r>
-        <w:rPr>
-          <w:rFonts w:hint="eastAsia"/>
-          <w:szCs w:val="24"/>
-        </w:rPr>
-        <w:t>ADSR filter</w:t>
-      </w:r>
-      <w:r>
-        <w:rPr>
-          <w:rFonts w:hint="eastAsia"/>
-          <w:szCs w:val="24"/>
-        </w:rPr>
-        <w:t>，用來把產生的</w:t>
-      </w:r>
-      <w:r>
-        <w:rPr>
-          <w:rFonts w:hint="eastAsia"/>
-          <w:szCs w:val="24"/>
-        </w:rPr>
-        <w:t>Fourier Series</w:t>
-      </w:r>
-      <w:r>
-        <w:rPr>
-          <w:rFonts w:hint="eastAsia"/>
-          <w:szCs w:val="24"/>
-        </w:rPr>
-        <w:t>結果做波形的改變，變成擁有類似鋼琴的音頻。</w:t>
-      </w:r>
-    </w:p>
-    <w:p>
-      <w:pPr>
-        <w:rPr>
+        <w:t>來對原波形產生</w:t>
+      </w:r>
+      <w:r>
+        <w:rPr>
+          <w:rFonts w:hint="eastAsia"/>
+          <w:szCs w:val="24"/>
+        </w:rPr>
+        <w:t>envelope</w:t>
+      </w:r>
+      <w:r>
+        <w:rPr>
+          <w:rFonts w:hint="eastAsia"/>
+          <w:szCs w:val="24"/>
+        </w:rPr>
+        <w:t>，</w:t>
+      </w:r>
+      <w:r>
+        <w:rPr>
+          <w:rFonts w:hint="eastAsia"/>
+          <w:szCs w:val="24"/>
+        </w:rPr>
+        <w:t>然後根據此</w:t>
+      </w:r>
+      <w:r>
+        <w:rPr>
+          <w:rFonts w:hint="eastAsia"/>
+          <w:szCs w:val="24"/>
+        </w:rPr>
+        <w:t>envelope</w:t>
+      </w:r>
+      <w:r>
+        <w:rPr>
+          <w:rFonts w:hint="eastAsia"/>
+          <w:szCs w:val="24"/>
+        </w:rPr>
+        <w:t>乘上處理好的</w:t>
+      </w:r>
+      <w:r>
+        <w:rPr>
+          <w:rFonts w:hint="eastAsia"/>
+          <w:szCs w:val="24"/>
+        </w:rPr>
+        <w:t>F</w:t>
+      </w:r>
+      <w:r>
+        <w:rPr>
+          <w:szCs w:val="24"/>
+        </w:rPr>
+        <w:t>ourier Series</w:t>
+      </w:r>
+      <w:r>
+        <w:rPr>
+          <w:rFonts w:hint="eastAsia"/>
+          <w:szCs w:val="24"/>
+        </w:rPr>
+        <w:t>，進而得到原本的波形。</w:t>
+      </w:r>
+      <w:r>
+        <w:rPr>
+          <w:rFonts w:hint="eastAsia"/>
+          <w:szCs w:val="24"/>
+        </w:rPr>
+        <w:t>(</w:t>
+      </w:r>
+      <w:r>
+        <w:rPr>
+          <w:rFonts w:hint="eastAsia"/>
+          <w:szCs w:val="24"/>
+        </w:rPr>
+        <w:t>利用放大來讓輸出更加明顯</w:t>
+      </w:r>
+      <w:r>
+        <w:rPr>
+          <w:rFonts w:hint="eastAsia"/>
+          <w:szCs w:val="24"/>
+        </w:rPr>
+        <w:t>)</w:t>
+      </w:r>
+      <w:bookmarkStart w:id="0" w:name="_GoBack"/>
+      <w:bookmarkEnd w:id="0"/>
+    </w:p>
+    <w:p>
+      <w:pPr>
+        <w:rPr>
+          <w:rFonts w:hint="eastAsia"/>
           <w:szCs w:val="24"/>
         </w:rPr>
       </w:pPr>
@@ -483,48 +514,262 @@
           <w:noProof/>
           <w:szCs w:val="24"/>
         </w:rPr>
-        <w:drawing>
-          <wp:inline distT="0" distB="0" distL="0" distR="0">
-            <wp:extent cx="5274310" cy="2509520"/>
-            <wp:effectExtent l="0" t="0" r="2540" b="5080"/>
-            <wp:docPr id="1" name="圖片 1"/>
-            <wp:cNvGraphicFramePr>
-              <a:graphicFrameLocks xmlns:a="http://schemas.openxmlformats.org/drawingml/2006/main" noChangeAspect="1"/>
-            </wp:cNvGraphicFramePr>
-            <a:graphic xmlns:a="http://schemas.openxmlformats.org/drawingml/2006/main">
-              <a:graphicData uri="http://schemas.openxmlformats.org/drawingml/2006/picture">
-                <pic:pic xmlns:pic="http://schemas.openxmlformats.org/drawingml/2006/picture">
-                  <pic:nvPicPr>
-                    <pic:cNvPr id="1" name="Lab10_result.bmp"/>
-                    <pic:cNvPicPr/>
-                  </pic:nvPicPr>
-                  <pic:blipFill>
-                    <a:blip r:embed="rId6" cstate="print">
-                      <a:extLst>
-                        <a:ext uri="{28A0092B-C50C-407E-A947-70E740481C1C}">
-                          <a14:useLocalDpi xmlns:a14="http://schemas.microsoft.com/office/drawing/2010/main" val="0"/>
-                        </a:ext>
-                      </a:extLst>
-                    </a:blip>
-                    <a:stretch>
-                      <a:fillRect/>
-                    </a:stretch>
-                  </pic:blipFill>
-                  <pic:spPr>
-                    <a:xfrm>
-                      <a:off x="0" y="0"/>
-                      <a:ext cx="5274310" cy="2509520"/>
-                    </a:xfrm>
-                    <a:prstGeom prst="rect">
-                      <a:avLst/>
-                    </a:prstGeom>
-                  </pic:spPr>
-                </pic:pic>
-              </a:graphicData>
-            </a:graphic>
-          </wp:inline>
-        </w:drawing>
-      </w:r>
+        <w:pict>
+          <v:shapetype id="_x0000_t75" coordsize="21600,21600" o:spt="75" o:preferrelative="t" path="m@4@5l@4@11@9@11@9@5xe" filled="f" stroked="f">
+            <v:stroke joinstyle="miter"/>
+            <v:formulas>
+              <v:f eqn="if lineDrawn pixelLineWidth 0"/>
+              <v:f eqn="sum @0 1 0"/>
+              <v:f eqn="sum 0 0 @1"/>
+              <v:f eqn="prod @2 1 2"/>
+              <v:f eqn="prod @3 21600 pixelWidth"/>
+              <v:f eqn="prod @3 21600 pixelHeight"/>
+              <v:f eqn="sum @0 0 1"/>
+              <v:f eqn="prod @6 1 2"/>
+              <v:f eqn="prod @7 21600 pixelWidth"/>
+              <v:f eqn="sum @8 21600 0"/>
+              <v:f eqn="prod @7 21600 pixelHeight"/>
+              <v:f eqn="sum @10 21600 0"/>
+            </v:formulas>
+            <v:path o:extrusionok="f" gradientshapeok="t" o:connecttype="rect"/>
+            <o:lock v:ext="edit" aspectratio="t"/>
+          </v:shapetype>
+          <v:shape id="_x0000_i1025" type="#_x0000_t75" style="width:414.75pt;height:209.25pt">
+            <v:imagedata r:id="rId6" o:title="Lab10"/>
+          </v:shape>
+        </w:pict>
+      </w:r>
+    </w:p>
+    <w:p>
+      <w:pPr>
+        <w:jc w:val="center"/>
+        <w:rPr>
+          <w:rFonts w:hint="eastAsia"/>
+          <w:szCs w:val="24"/>
+        </w:rPr>
+      </w:pPr>
+      <w:r>
+        <w:rPr>
+          <w:rFonts w:hint="eastAsia"/>
+          <w:szCs w:val="24"/>
+        </w:rPr>
+        <w:t>(C</w:t>
+      </w:r>
+      <w:r>
+        <w:rPr>
+          <w:szCs w:val="24"/>
+        </w:rPr>
+        <w:t xml:space="preserve"> tone</w:t>
+      </w:r>
+      <w:r>
+        <w:rPr>
+          <w:rFonts w:hint="eastAsia"/>
+          <w:szCs w:val="24"/>
+        </w:rPr>
+        <w:t>:</w:t>
+      </w:r>
+      <w:r>
+        <w:rPr>
+          <w:rFonts w:hint="eastAsia"/>
+          <w:szCs w:val="24"/>
+        </w:rPr>
+        <w:t>已乘上十</w:t>
+      </w:r>
+      <w:proofErr w:type="gramStart"/>
+      <w:r>
+        <w:rPr>
+          <w:rFonts w:hint="eastAsia"/>
+          <w:szCs w:val="24"/>
+        </w:rPr>
+        <w:t>倍</w:t>
+      </w:r>
+      <w:proofErr w:type="gramEnd"/>
+      <w:r>
+        <w:rPr>
+          <w:rFonts w:hint="eastAsia"/>
+          <w:szCs w:val="24"/>
+        </w:rPr>
+        <w:t>；</w:t>
+      </w:r>
+      <w:r>
+        <w:rPr>
+          <w:rFonts w:hint="eastAsia"/>
+          <w:szCs w:val="24"/>
+        </w:rPr>
+        <w:t>G</w:t>
+      </w:r>
+      <w:r>
+        <w:rPr>
+          <w:szCs w:val="24"/>
+        </w:rPr>
+        <w:t xml:space="preserve"> tone:</w:t>
+      </w:r>
+      <w:r>
+        <w:rPr>
+          <w:rFonts w:hint="eastAsia"/>
+          <w:szCs w:val="24"/>
+        </w:rPr>
+        <w:t>已乘上</w:t>
+      </w:r>
+      <w:r>
+        <w:rPr>
+          <w:rFonts w:hint="eastAsia"/>
+          <w:szCs w:val="24"/>
+        </w:rPr>
+        <w:t>80</w:t>
+      </w:r>
+      <w:r>
+        <w:rPr>
+          <w:rFonts w:hint="eastAsia"/>
+          <w:szCs w:val="24"/>
+        </w:rPr>
+        <w:t>倍</w:t>
+      </w:r>
+      <w:r>
+        <w:rPr>
+          <w:rFonts w:hint="eastAsia"/>
+          <w:szCs w:val="24"/>
+        </w:rPr>
+        <w:t>)</w:t>
+      </w:r>
+    </w:p>
+    <w:p>
+      <w:pPr>
+        <w:rPr>
+          <w:szCs w:val="24"/>
+        </w:rPr>
+      </w:pPr>
+      <w:r>
+        <w:rPr>
+          <w:rFonts w:hint="eastAsia"/>
+          <w:szCs w:val="24"/>
+        </w:rPr>
+        <w:t>最後再輸出聲音出來，依序</w:t>
+      </w:r>
+      <w:r>
+        <w:rPr>
+          <w:rFonts w:hint="eastAsia"/>
+          <w:szCs w:val="24"/>
+        </w:rPr>
+        <w:t>:</w:t>
+      </w:r>
+    </w:p>
+    <w:p>
+      <w:pPr>
+        <w:rPr>
+          <w:szCs w:val="24"/>
+        </w:rPr>
+      </w:pPr>
+      <w:r>
+        <w:rPr>
+          <w:rFonts w:hint="eastAsia"/>
+          <w:szCs w:val="24"/>
+        </w:rPr>
+        <w:t>原本的</w:t>
+      </w:r>
+      <w:r>
+        <w:rPr>
+          <w:rFonts w:hint="eastAsia"/>
+          <w:szCs w:val="24"/>
+        </w:rPr>
+        <w:t>C</w:t>
+      </w:r>
+      <w:r>
+        <w:rPr>
+          <w:szCs w:val="24"/>
+        </w:rPr>
+        <w:t xml:space="preserve"> tone</w:t>
+      </w:r>
+      <w:r>
+        <w:rPr>
+          <w:rFonts w:hint="eastAsia"/>
+          <w:szCs w:val="24"/>
+        </w:rPr>
+        <w:t xml:space="preserve"> =&gt; </w:t>
+      </w:r>
+      <w:r>
+        <w:rPr>
+          <w:rFonts w:hint="eastAsia"/>
+          <w:szCs w:val="24"/>
+        </w:rPr>
+        <w:t>轉換過的</w:t>
+      </w:r>
+      <w:r>
+        <w:rPr>
+          <w:rFonts w:hint="eastAsia"/>
+          <w:szCs w:val="24"/>
+        </w:rPr>
+        <w:t>C</w:t>
+      </w:r>
+      <w:r>
+        <w:rPr>
+          <w:szCs w:val="24"/>
+        </w:rPr>
+        <w:t xml:space="preserve"> tone =&gt; </w:t>
+      </w:r>
+      <w:r>
+        <w:rPr>
+          <w:rFonts w:hint="eastAsia"/>
+          <w:szCs w:val="24"/>
+        </w:rPr>
+        <w:t>原本的</w:t>
+      </w:r>
+      <w:r>
+        <w:rPr>
+          <w:rFonts w:hint="eastAsia"/>
+          <w:szCs w:val="24"/>
+        </w:rPr>
+        <w:t xml:space="preserve">G tone =&gt; </w:t>
+      </w:r>
+      <w:r>
+        <w:rPr>
+          <w:rFonts w:hint="eastAsia"/>
+          <w:szCs w:val="24"/>
+        </w:rPr>
+        <w:t>轉換過的</w:t>
+      </w:r>
+      <w:r>
+        <w:rPr>
+          <w:rFonts w:hint="eastAsia"/>
+          <w:szCs w:val="24"/>
+        </w:rPr>
+        <w:t>G tone</w:t>
+      </w:r>
+    </w:p>
+    <w:p>
+      <w:pPr>
+        <w:rPr>
+          <w:szCs w:val="24"/>
+        </w:rPr>
+      </w:pPr>
+      <w:r>
+        <w:rPr>
+          <w:rFonts w:hint="eastAsia"/>
+          <w:szCs w:val="24"/>
+        </w:rPr>
+        <w:t>中間以</w:t>
+      </w:r>
+      <w:r>
+        <w:rPr>
+          <w:rFonts w:hint="eastAsia"/>
+          <w:szCs w:val="24"/>
+        </w:rPr>
+        <w:t>0.5s</w:t>
+      </w:r>
+      <w:r>
+        <w:rPr>
+          <w:rFonts w:hint="eastAsia"/>
+          <w:szCs w:val="24"/>
+        </w:rPr>
+        <w:t>做間隔。</w:t>
+      </w:r>
+    </w:p>
+    <w:p>
+      <w:pPr>
+        <w:rPr>
+          <w:szCs w:val="24"/>
+        </w:rPr>
+      </w:pPr>
     </w:p>
     <w:p>
       <w:pPr>
@@ -605,13 +850,13 @@
           <w:szCs w:val="40"/>
           <w:u w:val="single"/>
         </w:rPr>
+        <w:lastRenderedPageBreak/>
         <w:t>結果</w:t>
       </w:r>
     </w:p>
     <w:p>
       <w:pPr>
         <w:rPr>
-          <w:rFonts w:hint="eastAsia"/>
           <w:szCs w:val="24"/>
         </w:rPr>
       </w:pPr>
@@ -657,7 +902,14 @@
         <w:rPr>
           <w:szCs w:val="24"/>
         </w:rPr>
-        <w:t>Fs,Result</w:t>
+        <w:t>Result</w:t>
+      </w:r>
+      <w:r>
+        <w:rPr>
+          <w:rFonts w:hint="eastAsia"/>
+          <w:szCs w:val="24"/>
+        </w:rPr>
+        <w:t>_C,Fs</w:t>
       </w:r>
       <w:proofErr w:type="spellEnd"/>
       <w:r>
@@ -672,6 +924,42 @@
           <w:rFonts w:hint="eastAsia"/>
           <w:szCs w:val="24"/>
         </w:rPr>
+        <w:t>、</w:t>
+      </w:r>
+      <w:r>
+        <w:rPr>
+          <w:rFonts w:hint="eastAsia"/>
+          <w:szCs w:val="24"/>
+        </w:rPr>
+        <w:t>sound(</w:t>
+      </w:r>
+      <w:proofErr w:type="spellStart"/>
+      <w:r>
+        <w:rPr>
+          <w:szCs w:val="24"/>
+        </w:rPr>
+        <w:t>Result</w:t>
+      </w:r>
+      <w:r>
+        <w:rPr>
+          <w:rFonts w:hint="eastAsia"/>
+          <w:szCs w:val="24"/>
+        </w:rPr>
+        <w:t>_G,Fs</w:t>
+      </w:r>
+      <w:proofErr w:type="spellEnd"/>
+      <w:r>
+        <w:rPr>
+          <w:rFonts w:hint="eastAsia"/>
+          <w:szCs w:val="24"/>
+        </w:rPr>
+        <w:t>)</w:t>
+      </w:r>
+      <w:r>
+        <w:rPr>
+          <w:rFonts w:hint="eastAsia"/>
+          <w:szCs w:val="24"/>
+        </w:rPr>
         <w:t>來聽到轉換後類似於鋼琴聲音的</w:t>
       </w:r>
       <w:r>
@@ -686,16 +974,7 @@
           <w:rFonts w:hint="eastAsia"/>
           <w:szCs w:val="24"/>
         </w:rPr>
-        <w:t>調音</w:t>
-      </w:r>
-      <w:bookmarkStart w:id="0" w:name="_GoBack"/>
-      <w:bookmarkEnd w:id="0"/>
-      <w:r>
-        <w:rPr>
-          <w:rFonts w:hint="eastAsia"/>
-          <w:szCs w:val="24"/>
-        </w:rPr>
-        <w:t>。</w:t>
+        <w:t>調音。</w:t>
       </w:r>
     </w:p>
     <w:sectPr>
@@ -754,7 +1033,6 @@
       <w:pStyle w:val="a3"/>
       <w:jc w:val="center"/>
       <w:rPr>
-        <w:rFonts w:hint="eastAsia"/>
         <w:b/>
       </w:rPr>
     </w:pPr>

</xml_diff>